<commit_message>
Update first fix issue fleetcardbank
</commit_message>
<xml_diff>
--- a/EXAT.ECM.FED.API/DocumentTemplate/FED/FEDFuelFleetCardBankTemplate.docx
+++ b/EXAT.ECM.FED.API/DocumentTemplate/FED/FEDFuelFleetCardBankTemplate.docx
@@ -5,7 +5,7 @@
     <w:tbl>
       <w:tblPr>
         <w:tblStyle w:val="TableGrid"/>
-        <w:tblW w:w="4779" w:type="pct"/>
+        <w:tblW w:w="5000" w:type="pct"/>
         <w:tblInd w:w="-5" w:type="dxa"/>
         <w:tblLayout w:type="fixed"/>
         <w:tblCellMar>
@@ -15,23 +15,23 @@
         <w:tblLook w:val="04A0" w:firstRow="1" w:lastRow="0" w:firstColumn="1" w:lastColumn="0" w:noHBand="0" w:noVBand="1"/>
       </w:tblPr>
       <w:tblGrid>
-        <w:gridCol w:w="633"/>
-        <w:gridCol w:w="630"/>
-        <w:gridCol w:w="449"/>
+        <w:gridCol w:w="631"/>
+        <w:gridCol w:w="628"/>
+        <w:gridCol w:w="448"/>
+        <w:gridCol w:w="986"/>
+        <w:gridCol w:w="1080"/>
+        <w:gridCol w:w="2246"/>
+        <w:gridCol w:w="629"/>
+        <w:gridCol w:w="717"/>
         <w:gridCol w:w="989"/>
-        <w:gridCol w:w="1082"/>
-        <w:gridCol w:w="2251"/>
-        <w:gridCol w:w="630"/>
+        <w:gridCol w:w="1190"/>
+        <w:gridCol w:w="1080"/>
+        <w:gridCol w:w="900"/>
+        <w:gridCol w:w="812"/>
+        <w:gridCol w:w="809"/>
         <w:gridCol w:w="720"/>
-        <w:gridCol w:w="992"/>
-        <w:gridCol w:w="989"/>
-        <w:gridCol w:w="992"/>
-        <w:gridCol w:w="901"/>
-        <w:gridCol w:w="630"/>
         <w:gridCol w:w="720"/>
-        <w:gridCol w:w="630"/>
-        <w:gridCol w:w="720"/>
-        <w:gridCol w:w="624"/>
+        <w:gridCol w:w="671"/>
       </w:tblGrid>
       <w:tr>
         <w:trPr>
@@ -39,7 +39,7 @@
         </w:trPr>
         <w:tc>
           <w:tcPr>
-            <w:tcW w:w="217" w:type="pct"/>
+            <w:tcW w:w="207" w:type="pct"/>
             <w:tcBorders>
               <w:top w:val="single" w:sz="2" w:space="0" w:color="auto"/>
               <w:left w:val="single" w:sz="2" w:space="0" w:color="auto"/>
@@ -75,7 +75,7 @@
         </w:tc>
         <w:tc>
           <w:tcPr>
-            <w:tcW w:w="216" w:type="pct"/>
+            <w:tcW w:w="206" w:type="pct"/>
             <w:tcBorders>
               <w:bottom w:val="single" w:sz="4" w:space="0" w:color="auto"/>
             </w:tcBorders>
@@ -107,7 +107,7 @@
         </w:tc>
         <w:tc>
           <w:tcPr>
-            <w:tcW w:w="154" w:type="pct"/>
+            <w:tcW w:w="147" w:type="pct"/>
             <w:tcBorders>
               <w:bottom w:val="single" w:sz="4" w:space="0" w:color="auto"/>
             </w:tcBorders>
@@ -139,7 +139,7 @@
         </w:tc>
         <w:tc>
           <w:tcPr>
-            <w:tcW w:w="339" w:type="pct"/>
+            <w:tcW w:w="323" w:type="pct"/>
             <w:tcBorders>
               <w:bottom w:val="single" w:sz="4" w:space="0" w:color="auto"/>
             </w:tcBorders>
@@ -171,7 +171,7 @@
         </w:tc>
         <w:tc>
           <w:tcPr>
-            <w:tcW w:w="371" w:type="pct"/>
+            <w:tcW w:w="354" w:type="pct"/>
             <w:tcBorders>
               <w:top w:val="single" w:sz="2" w:space="0" w:color="auto"/>
               <w:left w:val="single" w:sz="2" w:space="0" w:color="auto"/>
@@ -205,7 +205,7 @@
         </w:tc>
         <w:tc>
           <w:tcPr>
-            <w:tcW w:w="772" w:type="pct"/>
+            <w:tcW w:w="736" w:type="pct"/>
             <w:tcBorders>
               <w:top w:val="single" w:sz="2" w:space="0" w:color="auto"/>
               <w:left w:val="single" w:sz="2" w:space="0" w:color="auto"/>
@@ -240,7 +240,7 @@
         </w:tc>
         <w:tc>
           <w:tcPr>
-            <w:tcW w:w="216" w:type="pct"/>
+            <w:tcW w:w="206" w:type="pct"/>
             <w:tcBorders>
               <w:top w:val="single" w:sz="2" w:space="0" w:color="auto"/>
               <w:left w:val="single" w:sz="2" w:space="0" w:color="auto"/>
@@ -275,7 +275,7 @@
         </w:tc>
         <w:tc>
           <w:tcPr>
-            <w:tcW w:w="247" w:type="pct"/>
+            <w:tcW w:w="235" w:type="pct"/>
             <w:tcBorders>
               <w:top w:val="single" w:sz="2" w:space="0" w:color="auto"/>
               <w:left w:val="single" w:sz="2" w:space="0" w:color="auto"/>
@@ -310,7 +310,7 @@
         </w:tc>
         <w:tc>
           <w:tcPr>
-            <w:tcW w:w="340" w:type="pct"/>
+            <w:tcW w:w="324" w:type="pct"/>
             <w:tcBorders>
               <w:top w:val="single" w:sz="2" w:space="0" w:color="auto"/>
               <w:left w:val="single" w:sz="2" w:space="0" w:color="auto"/>
@@ -345,7 +345,7 @@
         </w:tc>
         <w:tc>
           <w:tcPr>
-            <w:tcW w:w="339" w:type="pct"/>
+            <w:tcW w:w="390" w:type="pct"/>
             <w:tcBorders>
               <w:top w:val="single" w:sz="2" w:space="0" w:color="auto"/>
               <w:left w:val="single" w:sz="2" w:space="0" w:color="auto"/>
@@ -403,7 +403,7 @@
         </w:tc>
         <w:tc>
           <w:tcPr>
-            <w:tcW w:w="340" w:type="pct"/>
+            <w:tcW w:w="354" w:type="pct"/>
             <w:tcBorders>
               <w:top w:val="single" w:sz="2" w:space="0" w:color="auto"/>
               <w:left w:val="single" w:sz="2" w:space="0" w:color="auto"/>
@@ -493,7 +493,7 @@
         </w:tc>
         <w:tc>
           <w:tcPr>
-            <w:tcW w:w="309" w:type="pct"/>
+            <w:tcW w:w="295" w:type="pct"/>
             <w:tcBorders>
               <w:top w:val="single" w:sz="2" w:space="0" w:color="auto"/>
               <w:left w:val="single" w:sz="2" w:space="0" w:color="auto"/>
@@ -529,7 +529,7 @@
         </w:tc>
         <w:tc>
           <w:tcPr>
-            <w:tcW w:w="216" w:type="pct"/>
+            <w:tcW w:w="266" w:type="pct"/>
             <w:tcBorders>
               <w:top w:val="single" w:sz="2" w:space="0" w:color="auto"/>
               <w:left w:val="single" w:sz="2" w:space="0" w:color="auto"/>
@@ -605,7 +605,7 @@
         </w:tc>
         <w:tc>
           <w:tcPr>
-            <w:tcW w:w="247" w:type="pct"/>
+            <w:tcW w:w="265" w:type="pct"/>
             <w:tcBorders>
               <w:top w:val="single" w:sz="2" w:space="0" w:color="auto"/>
               <w:left w:val="single" w:sz="2" w:space="0" w:color="auto"/>
@@ -683,7 +683,7 @@
         </w:tc>
         <w:tc>
           <w:tcPr>
-            <w:tcW w:w="216" w:type="pct"/>
+            <w:tcW w:w="236" w:type="pct"/>
             <w:tcBorders>
               <w:top w:val="single" w:sz="2" w:space="0" w:color="auto"/>
               <w:left w:val="single" w:sz="2" w:space="0" w:color="auto"/>
@@ -761,7 +761,7 @@
         </w:tc>
         <w:tc>
           <w:tcPr>
-            <w:tcW w:w="247" w:type="pct"/>
+            <w:tcW w:w="236" w:type="pct"/>
             <w:tcBorders>
               <w:top w:val="single" w:sz="2" w:space="0" w:color="auto"/>
               <w:left w:val="single" w:sz="2" w:space="0" w:color="auto"/>
@@ -839,7 +839,7 @@
         </w:tc>
         <w:tc>
           <w:tcPr>
-            <w:tcW w:w="214" w:type="pct"/>
+            <w:tcW w:w="220" w:type="pct"/>
             <w:tcBorders>
               <w:top w:val="single" w:sz="2" w:space="0" w:color="auto"/>
               <w:left w:val="single" w:sz="2" w:space="0" w:color="auto"/>
@@ -919,7 +919,7 @@
       <w:tr>
         <w:tc>
           <w:tcPr>
-            <w:tcW w:w="217" w:type="pct"/>
+            <w:tcW w:w="207" w:type="pct"/>
             <w:tcBorders>
               <w:top w:val="single" w:sz="4" w:space="0" w:color="auto"/>
               <w:left w:val="single" w:sz="4" w:space="0" w:color="auto"/>
@@ -949,7 +949,7 @@
         </w:tc>
         <w:tc>
           <w:tcPr>
-            <w:tcW w:w="216" w:type="pct"/>
+            <w:tcW w:w="206" w:type="pct"/>
             <w:tcBorders>
               <w:top w:val="single" w:sz="4" w:space="0" w:color="auto"/>
               <w:left w:val="single" w:sz="4" w:space="0" w:color="auto"/>
@@ -978,7 +978,7 @@
         </w:tc>
         <w:tc>
           <w:tcPr>
-            <w:tcW w:w="154" w:type="pct"/>
+            <w:tcW w:w="147" w:type="pct"/>
             <w:tcBorders>
               <w:top w:val="single" w:sz="4" w:space="0" w:color="auto"/>
               <w:left w:val="single" w:sz="4" w:space="0" w:color="auto"/>
@@ -1023,7 +1023,7 @@
         </w:tc>
         <w:tc>
           <w:tcPr>
-            <w:tcW w:w="339" w:type="pct"/>
+            <w:tcW w:w="323" w:type="pct"/>
             <w:tcBorders>
               <w:top w:val="single" w:sz="4" w:space="0" w:color="auto"/>
               <w:left w:val="single" w:sz="4" w:space="0" w:color="auto"/>
@@ -1052,7 +1052,7 @@
         </w:tc>
         <w:tc>
           <w:tcPr>
-            <w:tcW w:w="371" w:type="pct"/>
+            <w:tcW w:w="354" w:type="pct"/>
             <w:tcBorders>
               <w:top w:val="single" w:sz="4" w:space="0" w:color="auto"/>
               <w:left w:val="single" w:sz="4" w:space="0" w:color="auto"/>
@@ -1081,7 +1081,7 @@
         </w:tc>
         <w:tc>
           <w:tcPr>
-            <w:tcW w:w="772" w:type="pct"/>
+            <w:tcW w:w="736" w:type="pct"/>
             <w:tcBorders>
               <w:top w:val="single" w:sz="4" w:space="0" w:color="auto"/>
               <w:left w:val="single" w:sz="4" w:space="0" w:color="auto"/>
@@ -1125,7 +1125,7 @@
         </w:tc>
         <w:tc>
           <w:tcPr>
-            <w:tcW w:w="216" w:type="pct"/>
+            <w:tcW w:w="206" w:type="pct"/>
             <w:tcBorders>
               <w:top w:val="single" w:sz="4" w:space="0" w:color="auto"/>
               <w:left w:val="single" w:sz="4" w:space="0" w:color="auto"/>
@@ -1154,7 +1154,7 @@
         </w:tc>
         <w:tc>
           <w:tcPr>
-            <w:tcW w:w="247" w:type="pct"/>
+            <w:tcW w:w="235" w:type="pct"/>
             <w:tcBorders>
               <w:top w:val="single" w:sz="4" w:space="0" w:color="auto"/>
               <w:left w:val="single" w:sz="4" w:space="0" w:color="auto"/>
@@ -1183,7 +1183,7 @@
         </w:tc>
         <w:tc>
           <w:tcPr>
-            <w:tcW w:w="340" w:type="pct"/>
+            <w:tcW w:w="324" w:type="pct"/>
             <w:tcBorders>
               <w:top w:val="single" w:sz="4" w:space="0" w:color="auto"/>
               <w:left w:val="single" w:sz="4" w:space="0" w:color="auto"/>
@@ -1229,7 +1229,7 @@
         </w:tc>
         <w:tc>
           <w:tcPr>
-            <w:tcW w:w="339" w:type="pct"/>
+            <w:tcW w:w="390" w:type="pct"/>
             <w:tcBorders>
               <w:top w:val="single" w:sz="4" w:space="0" w:color="auto"/>
               <w:left w:val="single" w:sz="4" w:space="0" w:color="auto"/>
@@ -1274,7 +1274,7 @@
         </w:tc>
         <w:tc>
           <w:tcPr>
-            <w:tcW w:w="340" w:type="pct"/>
+            <w:tcW w:w="354" w:type="pct"/>
             <w:tcBorders>
               <w:top w:val="single" w:sz="4" w:space="0" w:color="auto"/>
               <w:left w:val="single" w:sz="4" w:space="0" w:color="auto"/>
@@ -1303,7 +1303,7 @@
         </w:tc>
         <w:tc>
           <w:tcPr>
-            <w:tcW w:w="309" w:type="pct"/>
+            <w:tcW w:w="295" w:type="pct"/>
             <w:tcBorders>
               <w:top w:val="single" w:sz="4" w:space="0" w:color="auto"/>
               <w:left w:val="single" w:sz="4" w:space="0" w:color="auto"/>
@@ -1332,7 +1332,7 @@
         </w:tc>
         <w:tc>
           <w:tcPr>
-            <w:tcW w:w="216" w:type="pct"/>
+            <w:tcW w:w="266" w:type="pct"/>
             <w:tcBorders>
               <w:top w:val="single" w:sz="4" w:space="0" w:color="auto"/>
               <w:left w:val="single" w:sz="4" w:space="0" w:color="auto"/>
@@ -1361,7 +1361,7 @@
         </w:tc>
         <w:tc>
           <w:tcPr>
-            <w:tcW w:w="247" w:type="pct"/>
+            <w:tcW w:w="265" w:type="pct"/>
             <w:tcBorders>
               <w:top w:val="single" w:sz="4" w:space="0" w:color="auto"/>
               <w:left w:val="single" w:sz="4" w:space="0" w:color="auto"/>
@@ -1390,7 +1390,7 @@
         </w:tc>
         <w:tc>
           <w:tcPr>
-            <w:tcW w:w="216" w:type="pct"/>
+            <w:tcW w:w="236" w:type="pct"/>
             <w:tcBorders>
               <w:top w:val="single" w:sz="4" w:space="0" w:color="auto"/>
               <w:left w:val="single" w:sz="4" w:space="0" w:color="auto"/>
@@ -1435,7 +1435,7 @@
         </w:tc>
         <w:tc>
           <w:tcPr>
-            <w:tcW w:w="247" w:type="pct"/>
+            <w:tcW w:w="236" w:type="pct"/>
             <w:tcBorders>
               <w:top w:val="single" w:sz="4" w:space="0" w:color="auto"/>
               <w:left w:val="single" w:sz="4" w:space="0" w:color="auto"/>
@@ -1480,7 +1480,7 @@
         </w:tc>
         <w:tc>
           <w:tcPr>
-            <w:tcW w:w="214" w:type="pct"/>
+            <w:tcW w:w="220" w:type="pct"/>
             <w:tcBorders>
               <w:top w:val="single" w:sz="4" w:space="0" w:color="auto"/>
               <w:left w:val="single" w:sz="4" w:space="0" w:color="auto"/>
@@ -1528,7 +1528,7 @@
       <w:tr>
         <w:tc>
           <w:tcPr>
-            <w:tcW w:w="217" w:type="pct"/>
+            <w:tcW w:w="207" w:type="pct"/>
             <w:tcBorders>
               <w:top w:val="single" w:sz="4" w:space="0" w:color="auto"/>
               <w:left w:val="nil"/>
@@ -1549,7 +1549,7 @@
         </w:tc>
         <w:tc>
           <w:tcPr>
-            <w:tcW w:w="216" w:type="pct"/>
+            <w:tcW w:w="206" w:type="pct"/>
             <w:tcBorders>
               <w:top w:val="single" w:sz="4" w:space="0" w:color="auto"/>
               <w:left w:val="nil"/>
@@ -1570,7 +1570,7 @@
         </w:tc>
         <w:tc>
           <w:tcPr>
-            <w:tcW w:w="154" w:type="pct"/>
+            <w:tcW w:w="147" w:type="pct"/>
             <w:tcBorders>
               <w:top w:val="single" w:sz="4" w:space="0" w:color="auto"/>
               <w:left w:val="nil"/>
@@ -1591,7 +1591,7 @@
         </w:tc>
         <w:tc>
           <w:tcPr>
-            <w:tcW w:w="339" w:type="pct"/>
+            <w:tcW w:w="323" w:type="pct"/>
             <w:tcBorders>
               <w:top w:val="single" w:sz="4" w:space="0" w:color="auto"/>
               <w:left w:val="nil"/>
@@ -1612,7 +1612,7 @@
         </w:tc>
         <w:tc>
           <w:tcPr>
-            <w:tcW w:w="371" w:type="pct"/>
+            <w:tcW w:w="354" w:type="pct"/>
             <w:tcBorders>
               <w:top w:val="single" w:sz="4" w:space="0" w:color="auto"/>
               <w:left w:val="nil"/>
@@ -1633,7 +1633,7 @@
         </w:tc>
         <w:tc>
           <w:tcPr>
-            <w:tcW w:w="772" w:type="pct"/>
+            <w:tcW w:w="736" w:type="pct"/>
             <w:tcBorders>
               <w:top w:val="single" w:sz="4" w:space="0" w:color="auto"/>
               <w:left w:val="nil"/>
@@ -1654,7 +1654,7 @@
         </w:tc>
         <w:tc>
           <w:tcPr>
-            <w:tcW w:w="216" w:type="pct"/>
+            <w:tcW w:w="206" w:type="pct"/>
             <w:tcBorders>
               <w:top w:val="single" w:sz="4" w:space="0" w:color="auto"/>
               <w:left w:val="nil"/>
@@ -1675,7 +1675,7 @@
         </w:tc>
         <w:tc>
           <w:tcPr>
-            <w:tcW w:w="247" w:type="pct"/>
+            <w:tcW w:w="235" w:type="pct"/>
             <w:tcBorders>
               <w:top w:val="single" w:sz="4" w:space="0" w:color="auto"/>
               <w:left w:val="nil"/>
@@ -1696,7 +1696,7 @@
         </w:tc>
         <w:tc>
           <w:tcPr>
-            <w:tcW w:w="340" w:type="pct"/>
+            <w:tcW w:w="324" w:type="pct"/>
             <w:tcBorders>
               <w:top w:val="single" w:sz="4" w:space="0" w:color="auto"/>
               <w:left w:val="nil"/>
@@ -1717,7 +1717,7 @@
         </w:tc>
         <w:tc>
           <w:tcPr>
-            <w:tcW w:w="339" w:type="pct"/>
+            <w:tcW w:w="390" w:type="pct"/>
             <w:tcBorders>
               <w:top w:val="single" w:sz="4" w:space="0" w:color="auto"/>
               <w:left w:val="nil"/>
@@ -1766,7 +1766,7 @@
         </w:tc>
         <w:tc>
           <w:tcPr>
-            <w:tcW w:w="340" w:type="pct"/>
+            <w:tcW w:w="354" w:type="pct"/>
             <w:tcBorders>
               <w:top w:val="single" w:sz="4" w:space="0" w:color="auto"/>
               <w:left w:val="nil"/>
@@ -1797,7 +1797,7 @@
         </w:tc>
         <w:tc>
           <w:tcPr>
-            <w:tcW w:w="309" w:type="pct"/>
+            <w:tcW w:w="295" w:type="pct"/>
             <w:tcBorders>
               <w:top w:val="single" w:sz="4" w:space="0" w:color="auto"/>
               <w:left w:val="nil"/>
@@ -1828,7 +1828,7 @@
         </w:tc>
         <w:tc>
           <w:tcPr>
-            <w:tcW w:w="216" w:type="pct"/>
+            <w:tcW w:w="266" w:type="pct"/>
             <w:tcBorders>
               <w:top w:val="single" w:sz="4" w:space="0" w:color="auto"/>
               <w:left w:val="nil"/>
@@ -1859,7 +1859,7 @@
         </w:tc>
         <w:tc>
           <w:tcPr>
-            <w:tcW w:w="247" w:type="pct"/>
+            <w:tcW w:w="265" w:type="pct"/>
             <w:tcBorders>
               <w:top w:val="single" w:sz="4" w:space="0" w:color="auto"/>
               <w:left w:val="nil"/>
@@ -1891,7 +1891,7 @@
         </w:tc>
         <w:tc>
           <w:tcPr>
-            <w:tcW w:w="216" w:type="pct"/>
+            <w:tcW w:w="236" w:type="pct"/>
             <w:tcBorders>
               <w:top w:val="single" w:sz="4" w:space="0" w:color="auto"/>
               <w:left w:val="nil"/>
@@ -1912,7 +1912,7 @@
         </w:tc>
         <w:tc>
           <w:tcPr>
-            <w:tcW w:w="247" w:type="pct"/>
+            <w:tcW w:w="236" w:type="pct"/>
             <w:tcBorders>
               <w:top w:val="single" w:sz="4" w:space="0" w:color="auto"/>
               <w:left w:val="nil"/>
@@ -1933,7 +1933,7 @@
         </w:tc>
         <w:tc>
           <w:tcPr>
-            <w:tcW w:w="214" w:type="pct"/>
+            <w:tcW w:w="220" w:type="pct"/>
             <w:tcBorders>
               <w:top w:val="single" w:sz="4" w:space="0" w:color="auto"/>
               <w:left w:val="nil"/>
@@ -1956,23 +1956,15 @@
     </w:tbl>
     <w:p>
       <w:pPr>
-        <w:widowControl/>
-        <w:suppressAutoHyphens w:val="0"/>
-        <w:autoSpaceDN/>
-        <w:spacing w:after="160" w:line="278" w:lineRule="auto"/>
-        <w:textAlignment w:val="auto"/>
         <w:rPr>
-          <w:rFonts w:ascii="TH SarabunPSK" w:hAnsi="TH SarabunPSK" w:cs="TH SarabunPSK"/>
-          <w:color w:val="FF0000"/>
-          <w:szCs w:val="24"/>
+          <w:rFonts w:hint="cs"/>
         </w:rPr>
       </w:pPr>
     </w:p>
-    <w:p/>
     <w:sectPr>
       <w:headerReference w:type="default" r:id="rId9"/>
       <w:pgSz w:w="15840" w:h="12240" w:orient="landscape" w:code="1"/>
-      <w:pgMar w:top="720" w:right="289" w:bottom="720" w:left="289" w:header="431" w:footer="431" w:gutter="0"/>
+      <w:pgMar w:top="350" w:right="289" w:bottom="720" w:left="289" w:header="432" w:footer="0" w:gutter="0"/>
       <w:cols w:space="720"/>
       <w:docGrid w:linePitch="360"/>
     </w:sectPr>
@@ -2020,52 +2012,278 @@
 
 <file path=word/header1.xml><?xml version="1.0" encoding="utf-8"?>
 <w:hdr xmlns:wpc="http://schemas.microsoft.com/office/word/2010/wordprocessingCanvas" xmlns:cx="http://schemas.microsoft.com/office/drawing/2014/chartex" xmlns:cx1="http://schemas.microsoft.com/office/drawing/2015/9/8/chartex" xmlns:cx2="http://schemas.microsoft.com/office/drawing/2015/10/21/chartex" xmlns:cx3="http://schemas.microsoft.com/office/drawing/2016/5/9/chartex" xmlns:cx4="http://schemas.microsoft.com/office/drawing/2016/5/10/chartex" xmlns:cx5="http://schemas.microsoft.com/office/drawing/2016/5/11/chartex" xmlns:cx6="http://schemas.microsoft.com/office/drawing/2016/5/12/chartex" xmlns:cx7="http://schemas.microsoft.com/office/drawing/2016/5/13/chartex" xmlns:cx8="http://schemas.microsoft.com/office/drawing/2016/5/14/chartex" xmlns:mc="http://schemas.openxmlformats.org/markup-compatibility/2006" xmlns:aink="http://schemas.microsoft.com/office/drawing/2016/ink" xmlns:am3d="http://schemas.microsoft.com/office/drawing/2017/model3d" xmlns:o="urn:schemas-microsoft-com:office:office" xmlns:oel="http://schemas.microsoft.com/office/2019/extlst" xmlns:r="http://schemas.openxmlformats.org/officeDocument/2006/relationships" xmlns:m="http://schemas.openxmlformats.org/officeDocument/2006/math" xmlns:v="urn:schemas-microsoft-com:vml" xmlns:wp14="http://schemas.microsoft.com/office/word/2010/wordprocessingDrawing" xmlns:wp="http://schemas.openxmlformats.org/drawingml/2006/wordprocessingDrawing" xmlns:w10="urn:schemas-microsoft-com:office:word" xmlns:w="http://schemas.openxmlformats.org/wordprocessingml/2006/main" xmlns:w14="http://schemas.microsoft.com/office/word/2010/wordml" xmlns:w15="http://schemas.microsoft.com/office/word/2012/wordml" xmlns:w16cex="http://schemas.microsoft.com/office/word/2018/wordml/cex" xmlns:w16cid="http://schemas.microsoft.com/office/word/2016/wordml/cid" xmlns:w16="http://schemas.microsoft.com/office/word/2018/wordml" xmlns:w16du="http://schemas.microsoft.com/office/word/2023/wordml/word16du" xmlns:w16sdtdh="http://schemas.microsoft.com/office/word/2020/wordml/sdtdatahash" xmlns:w16sdtfl="http://schemas.microsoft.com/office/word/2024/wordml/sdtformatlock" xmlns:w16se="http://schemas.microsoft.com/office/word/2015/wordml/symex" xmlns:wpg="http://schemas.microsoft.com/office/word/2010/wordprocessingGroup" xmlns:wpi="http://schemas.microsoft.com/office/word/2010/wordprocessingInk" xmlns:wne="http://schemas.microsoft.com/office/word/2006/wordml" xmlns:wps="http://schemas.microsoft.com/office/word/2010/wordprocessingShape" mc:Ignorable="w14 w15 w16se w16cid w16 w16cex w16sdtdh w16sdtfl w16du wp14">
+  <w:tbl>
+    <w:tblPr>
+      <w:tblStyle w:val="TableGrid"/>
+      <w:tblW w:w="0" w:type="auto"/>
+      <w:tblBorders>
+        <w:top w:val="none" w:sz="0" w:space="0" w:color="auto"/>
+        <w:left w:val="none" w:sz="0" w:space="0" w:color="auto"/>
+        <w:bottom w:val="none" w:sz="0" w:space="0" w:color="auto"/>
+        <w:right w:val="none" w:sz="0" w:space="0" w:color="auto"/>
+        <w:insideH w:val="none" w:sz="0" w:space="0" w:color="auto"/>
+        <w:insideV w:val="none" w:sz="0" w:space="0" w:color="auto"/>
+      </w:tblBorders>
+      <w:tblCellMar>
+        <w:left w:w="0" w:type="dxa"/>
+        <w:right w:w="0" w:type="dxa"/>
+      </w:tblCellMar>
+      <w:tblLook w:val="04A0" w:firstRow="1" w:lastRow="0" w:firstColumn="1" w:lastColumn="0" w:noHBand="0" w:noVBand="1"/>
+    </w:tblPr>
+    <w:tblGrid>
+      <w:gridCol w:w="3634"/>
+      <w:gridCol w:w="3633"/>
+      <w:gridCol w:w="4021"/>
+      <w:gridCol w:w="3964"/>
+    </w:tblGrid>
+    <w:tr>
+      <w:tc>
+        <w:tcPr>
+          <w:tcW w:w="15252" w:type="dxa"/>
+          <w:gridSpan w:val="4"/>
+        </w:tcPr>
+        <w:p>
+          <w:pPr>
+            <w:pStyle w:val="TableContents"/>
+            <w:jc w:val="center"/>
+            <w:rPr>
+              <w:sz w:val="28"/>
+              <w:szCs w:val="36"/>
+            </w:rPr>
+          </w:pPr>
+          <w:r>
+            <w:rPr>
+              <w:rFonts w:ascii="TH SarabunPSK" w:hAnsi="TH SarabunPSK" w:cs="TH SarabunPSK"/>
+              <w:b/>
+              <w:bCs/>
+              <w:sz w:val="32"/>
+              <w:cs/>
+            </w:rPr>
+            <w:t>การทางพิเศษแห่งประเทศไทย</w:t>
+          </w:r>
+        </w:p>
+      </w:tc>
+    </w:tr>
+    <w:tr>
+      <w:tc>
+        <w:tcPr>
+          <w:tcW w:w="15252" w:type="dxa"/>
+          <w:gridSpan w:val="4"/>
+        </w:tcPr>
+        <w:p>
+          <w:pPr>
+            <w:jc w:val="center"/>
+            <w:rPr>
+              <w:rFonts w:ascii="TH SarabunPSK" w:hAnsi="TH SarabunPSK" w:cs="TH SarabunPSK"/>
+              <w:sz w:val="28"/>
+              <w:szCs w:val="28"/>
+            </w:rPr>
+          </w:pPr>
+          <w:r>
+            <w:rPr>
+              <w:rFonts w:ascii="TH SarabunPSK" w:hAnsi="TH SarabunPSK" w:cs="TH SarabunPSK" w:hint="cs"/>
+              <w:sz w:val="28"/>
+              <w:szCs w:val="28"/>
+              <w:cs/>
+            </w:rPr>
+            <w:t xml:space="preserve">รายงานการใช้น้ำมันเชื้อเพลิงโดยผ่าน </w:t>
+          </w:r>
+          <w:r>
+            <w:rPr>
+              <w:rFonts w:ascii="TH SarabunPSK" w:hAnsi="TH SarabunPSK" w:cs="TH SarabunPSK"/>
+              <w:sz w:val="28"/>
+              <w:szCs w:val="28"/>
+            </w:rPr>
+            <w:t>Fleet Card</w:t>
+          </w:r>
+          <w:r>
+            <w:rPr>
+              <w:rFonts w:ascii="TH SarabunPSK" w:hAnsi="TH SarabunPSK" w:cs="TH SarabunPSK"/>
+              <w:sz w:val="28"/>
+              <w:szCs w:val="28"/>
+            </w:rPr>
+            <w:t xml:space="preserve"> </w:t>
+          </w:r>
+          <w:r>
+            <w:rPr>
+              <w:rFonts w:ascii="TH SarabunPSK" w:hAnsi="TH SarabunPSK" w:cs="TH SarabunPSK"/>
+              <w:sz w:val="28"/>
+              <w:szCs w:val="28"/>
+            </w:rPr>
+            <w:t>(</w:t>
+          </w:r>
+          <w:r>
+            <w:rPr>
+              <w:rFonts w:ascii="TH SarabunPSK" w:hAnsi="TH SarabunPSK" w:cs="TH SarabunPSK" w:hint="cs"/>
+              <w:sz w:val="28"/>
+              <w:szCs w:val="28"/>
+              <w:cs/>
+            </w:rPr>
+            <w:t>ข้อมูลย้อนหลัง</w:t>
+          </w:r>
+          <w:r>
+            <w:rPr>
+              <w:rFonts w:ascii="TH SarabunPSK" w:hAnsi="TH SarabunPSK" w:cs="TH SarabunPSK"/>
+              <w:sz w:val="28"/>
+              <w:szCs w:val="28"/>
+            </w:rPr>
+            <w:t>)</w:t>
+          </w:r>
+        </w:p>
+      </w:tc>
+    </w:tr>
+    <w:tr>
+      <w:tc>
+        <w:tcPr>
+          <w:tcW w:w="3634" w:type="dxa"/>
+        </w:tcPr>
+        <w:p>
+          <w:pPr>
+            <w:tabs>
+              <w:tab w:val="left" w:pos="3440"/>
+            </w:tabs>
+            <w:rPr>
+              <w:rFonts w:ascii="TH SarabunPSK" w:hAnsi="TH SarabunPSK" w:cs="TH SarabunPSK"/>
+              <w:sz w:val="28"/>
+              <w:szCs w:val="28"/>
+              <w:cs/>
+            </w:rPr>
+          </w:pPr>
+          <w:r>
+            <w:rPr>
+              <w:rFonts w:ascii="TH SarabunPSK" w:hAnsi="TH SarabunPSK" w:cs="TH SarabunPSK"/>
+              <w:b/>
+              <w:bCs/>
+              <w:sz w:val="28"/>
+              <w:szCs w:val="28"/>
+              <w:cs/>
+            </w:rPr>
+            <w:t>หน่วยงาน</w:t>
+          </w:r>
+          <w:r>
+            <w:rPr>
+              <w:rFonts w:ascii="TH SarabunPSK" w:hAnsi="TH SarabunPSK" w:cs="TH SarabunPSK"/>
+              <w:sz w:val="28"/>
+              <w:szCs w:val="28"/>
+            </w:rPr>
+            <w:t xml:space="preserve"> [DEP_NAME]</w:t>
+          </w:r>
+        </w:p>
+      </w:tc>
+      <w:tc>
+        <w:tcPr>
+          <w:tcW w:w="3633" w:type="dxa"/>
+        </w:tcPr>
+        <w:p>
+          <w:pPr>
+            <w:rPr>
+              <w:rFonts w:ascii="TH SarabunPSK" w:hAnsi="TH SarabunPSK" w:cs="TH SarabunPSK"/>
+              <w:sz w:val="28"/>
+              <w:szCs w:val="28"/>
+              <w:cs/>
+            </w:rPr>
+          </w:pPr>
+          <w:r>
+            <w:rPr>
+              <w:rFonts w:ascii="TH SarabunPSK" w:hAnsi="TH SarabunPSK" w:cs="TH SarabunPSK"/>
+              <w:b/>
+              <w:bCs/>
+              <w:sz w:val="28"/>
+              <w:szCs w:val="28"/>
+              <w:cs/>
+            </w:rPr>
+            <w:t>เลขทะเบียน</w:t>
+          </w:r>
+          <w:r>
+            <w:rPr>
+              <w:rFonts w:ascii="TH SarabunPSK" w:hAnsi="TH SarabunPSK" w:cs="TH SarabunPSK"/>
+              <w:sz w:val="28"/>
+              <w:szCs w:val="28"/>
+            </w:rPr>
+            <w:t xml:space="preserve"> [LICENSE_PLATE]</w:t>
+          </w:r>
+        </w:p>
+      </w:tc>
+      <w:tc>
+        <w:tcPr>
+          <w:tcW w:w="4021" w:type="dxa"/>
+        </w:tcPr>
+        <w:p>
+          <w:pPr>
+            <w:rPr>
+              <w:rFonts w:ascii="TH SarabunPSK" w:hAnsi="TH SarabunPSK" w:cs="TH SarabunPSK"/>
+              <w:sz w:val="28"/>
+              <w:szCs w:val="28"/>
+            </w:rPr>
+          </w:pPr>
+          <w:r>
+            <w:rPr>
+              <w:rFonts w:ascii="TH SarabunPSK" w:hAnsi="TH SarabunPSK" w:cs="TH SarabunPSK" w:hint="cs"/>
+              <w:b/>
+              <w:bCs/>
+              <w:sz w:val="28"/>
+              <w:szCs w:val="28"/>
+              <w:cs/>
+            </w:rPr>
+            <w:t>ขอเบิกตั้งแต่วันที่</w:t>
+          </w:r>
+          <w:r>
+            <w:rPr>
+              <w:rFonts w:ascii="TH SarabunPSK" w:hAnsi="TH SarabunPSK" w:cs="TH SarabunPSK"/>
+              <w:sz w:val="28"/>
+              <w:szCs w:val="28"/>
+            </w:rPr>
+            <w:t xml:space="preserve"> [DATE_FROM]</w:t>
+          </w:r>
+        </w:p>
+      </w:tc>
+      <w:tc>
+        <w:tcPr>
+          <w:tcW w:w="3964" w:type="dxa"/>
+        </w:tcPr>
+        <w:p>
+          <w:pPr>
+            <w:rPr>
+              <w:rFonts w:ascii="TH SarabunPSK" w:hAnsi="TH SarabunPSK" w:cs="TH SarabunPSK"/>
+              <w:sz w:val="28"/>
+              <w:szCs w:val="28"/>
+            </w:rPr>
+          </w:pPr>
+          <w:r>
+            <w:rPr>
+              <w:rFonts w:ascii="TH SarabunPSK" w:hAnsi="TH SarabunPSK" w:cs="TH SarabunPSK"/>
+              <w:b/>
+              <w:bCs/>
+              <w:sz w:val="28"/>
+              <w:szCs w:val="28"/>
+              <w:cs/>
+            </w:rPr>
+            <w:t>ถึงวันที่</w:t>
+          </w:r>
+          <w:r>
+            <w:rPr>
+              <w:rFonts w:ascii="TH SarabunPSK" w:hAnsi="TH SarabunPSK" w:cs="TH SarabunPSK"/>
+              <w:sz w:val="28"/>
+              <w:szCs w:val="28"/>
+            </w:rPr>
+            <w:t xml:space="preserve"> [DATE_TO]</w:t>
+          </w:r>
+        </w:p>
+      </w:tc>
+    </w:tr>
+  </w:tbl>
   <w:p>
     <w:pPr>
-      <w:pStyle w:val="TableContents"/>
-      <w:jc w:val="center"/>
-      <w:rPr>
-        <w:sz w:val="28"/>
-        <w:szCs w:val="36"/>
-      </w:rPr>
-    </w:pPr>
-    <w:r>
-      <w:rPr>
-        <w:rFonts w:ascii="TH SarabunPSK" w:hAnsi="TH SarabunPSK" w:cs="TH SarabunPSK"/>
-        <w:b/>
-        <w:bCs/>
-        <w:sz w:val="32"/>
-        <w:cs/>
-      </w:rPr>
-      <w:t>การทางพิเศษแห่งประเทศไทย</w:t>
-    </w:r>
-  </w:p>
-  <w:p>
-    <w:pPr>
-      <w:jc w:val="center"/>
+      <w:tabs>
+        <w:tab w:val="left" w:pos="1030"/>
+        <w:tab w:val="left" w:pos="5470"/>
+      </w:tabs>
       <w:rPr>
         <w:rFonts w:ascii="TH SarabunPSK" w:hAnsi="TH SarabunPSK" w:cs="TH SarabunPSK"/>
         <w:sz w:val="28"/>
         <w:szCs w:val="28"/>
       </w:rPr>
     </w:pPr>
-    <w:r>
-      <w:rPr>
-        <w:rFonts w:ascii="TH SarabunPSK" w:hAnsi="TH SarabunPSK" w:cs="TH SarabunPSK" w:hint="cs"/>
-        <w:sz w:val="28"/>
-        <w:szCs w:val="28"/>
-        <w:cs/>
-      </w:rPr>
-      <w:t xml:space="preserve">รายงานการใช้น้ำมันเชื้อเพลิงโดยผ่าน </w:t>
-    </w:r>
-    <w:r>
-      <w:rPr>
-        <w:rFonts w:ascii="TH SarabunPSK" w:hAnsi="TH SarabunPSK" w:cs="TH SarabunPSK"/>
-        <w:sz w:val="28"/>
-        <w:szCs w:val="28"/>
-      </w:rPr>
-      <w:t>Fleet Card</w:t>
-    </w:r>
   </w:p>
 </w:hdr>
 </file>
@@ -2470,7 +2688,7 @@
   <w:style w:type="paragraph" w:default="1" w:styleId="Normal">
     <w:name w:val="Normal"/>
     <w:qFormat/>
-    <w:rsid w:val="006D3690"/>
+    <w:rsid w:val="008E459D"/>
     <w:pPr>
       <w:widowControl w:val="0"/>
       <w:suppressAutoHyphens/>

</xml_diff>